<commit_message>
Updating commands for Docker Volume and Compose
</commit_message>
<xml_diff>
--- a/Docker/Docker Set up & commands.docx
+++ b/Docker/Docker Set up & commands.docx
@@ -9,6 +9,8 @@
           <w:szCs w:val="24"/>
         </w:rPr>
       </w:pPr>
+      <w:bookmarkStart w:id="0" w:name="_GoBack"/>
+      <w:bookmarkEnd w:id="0"/>
       <w:r>
         <w:rPr>
           <w:b/>
@@ -774,15 +776,7 @@
           <w:sz w:val="24"/>
           <w:szCs w:val="24"/>
         </w:rPr>
-        <w:t>which are not associated with any running containers</w:t>
-      </w:r>
-      <w:r>
-        <w:rPr>
-          <w:b/>
-          <w:sz w:val="24"/>
-          <w:szCs w:val="24"/>
-        </w:rPr>
-        <w:t xml:space="preserve"> and dangling</w:t>
+        <w:t>which are not associated with any running containers and dangling</w:t>
       </w:r>
       <w:r>
         <w:rPr>
@@ -957,8 +951,922 @@
         </w:rPr>
         <w:t>docker run [image-name | id] : It will check if the image exists, if not it will pull from the docker hub and store it in the local host memory.</w:t>
       </w:r>
-      <w:bookmarkStart w:id="0" w:name="_GoBack"/>
-      <w:bookmarkEnd w:id="0"/>
+    </w:p>
+    <w:p>
+      <w:pPr>
+        <w:rPr>
+          <w:b/>
+          <w:sz w:val="24"/>
+          <w:szCs w:val="24"/>
+          <w:u w:val="single"/>
+        </w:rPr>
+      </w:pPr>
+      <w:r>
+        <w:rPr>
+          <w:b/>
+          <w:sz w:val="24"/>
+          <w:szCs w:val="24"/>
+          <w:u w:val="single"/>
+        </w:rPr>
+        <w:t>Docker File:</w:t>
+      </w:r>
+    </w:p>
+    <w:p>
+      <w:pPr>
+        <w:pStyle w:val="ListParagraph"/>
+        <w:numPr>
+          <w:ilvl w:val="0"/>
+          <w:numId w:val="9"/>
+        </w:numPr>
+        <w:rPr>
+          <w:b/>
+          <w:sz w:val="24"/>
+          <w:szCs w:val="24"/>
+          <w:u w:val="single"/>
+        </w:rPr>
+      </w:pPr>
+      <w:r>
+        <w:rPr>
+          <w:sz w:val="24"/>
+          <w:szCs w:val="24"/>
+        </w:rPr>
+        <w:t>Docker File is a simple text file with instructions to build a docker image.</w:t>
+      </w:r>
+    </w:p>
+    <w:p>
+      <w:pPr>
+        <w:pStyle w:val="ListParagraph"/>
+        <w:numPr>
+          <w:ilvl w:val="0"/>
+          <w:numId w:val="9"/>
+        </w:numPr>
+        <w:rPr>
+          <w:b/>
+          <w:sz w:val="24"/>
+          <w:szCs w:val="24"/>
+          <w:u w:val="single"/>
+        </w:rPr>
+      </w:pPr>
+      <w:r>
+        <w:rPr>
+          <w:sz w:val="24"/>
+          <w:szCs w:val="24"/>
+        </w:rPr>
+        <w:t>RUN: Run gets executed during the building of the image.</w:t>
+      </w:r>
+    </w:p>
+    <w:p>
+      <w:pPr>
+        <w:pStyle w:val="ListParagraph"/>
+        <w:numPr>
+          <w:ilvl w:val="0"/>
+          <w:numId w:val="9"/>
+        </w:numPr>
+        <w:rPr>
+          <w:b/>
+          <w:sz w:val="24"/>
+          <w:szCs w:val="24"/>
+          <w:u w:val="single"/>
+        </w:rPr>
+      </w:pPr>
+      <w:r>
+        <w:rPr>
+          <w:sz w:val="24"/>
+          <w:szCs w:val="24"/>
+        </w:rPr>
+        <w:t>CMD: Command given inside CMD gets executed only when the container is created out of the image.</w:t>
+      </w:r>
+    </w:p>
+    <w:p>
+      <w:pPr>
+        <w:pStyle w:val="ListParagraph"/>
+        <w:numPr>
+          <w:ilvl w:val="0"/>
+          <w:numId w:val="9"/>
+        </w:numPr>
+        <w:rPr>
+          <w:b/>
+          <w:sz w:val="24"/>
+          <w:szCs w:val="24"/>
+          <w:u w:val="single"/>
+        </w:rPr>
+      </w:pPr>
+      <w:r>
+        <w:rPr>
+          <w:sz w:val="24"/>
+          <w:szCs w:val="24"/>
+        </w:rPr>
+        <w:t>We can build the docker image with the command docker build [docker file location]</w:t>
+      </w:r>
+    </w:p>
+    <w:p>
+      <w:pPr>
+        <w:pStyle w:val="ListParagraph"/>
+        <w:numPr>
+          <w:ilvl w:val="1"/>
+          <w:numId w:val="9"/>
+        </w:numPr>
+        <w:rPr>
+          <w:b/>
+          <w:sz w:val="24"/>
+          <w:szCs w:val="24"/>
+          <w:u w:val="single"/>
+        </w:rPr>
+      </w:pPr>
+      <w:r>
+        <w:rPr>
+          <w:sz w:val="24"/>
+          <w:szCs w:val="24"/>
+        </w:rPr>
+        <w:t>docker build -t myImage1:1.0 and then run</w:t>
+      </w:r>
+    </w:p>
+    <w:p>
+      <w:pPr>
+        <w:pStyle w:val="ListParagraph"/>
+        <w:numPr>
+          <w:ilvl w:val="0"/>
+          <w:numId w:val="10"/>
+        </w:numPr>
+        <w:rPr>
+          <w:b/>
+          <w:sz w:val="24"/>
+          <w:szCs w:val="24"/>
+        </w:rPr>
+      </w:pPr>
+      <w:r>
+        <w:rPr>
+          <w:b/>
+          <w:sz w:val="24"/>
+          <w:szCs w:val="24"/>
+        </w:rPr>
+        <w:t>Steps for building an image are as follows:</w:t>
+      </w:r>
+    </w:p>
+    <w:p>
+      <w:pPr>
+        <w:pStyle w:val="ListParagraph"/>
+        <w:numPr>
+          <w:ilvl w:val="1"/>
+          <w:numId w:val="10"/>
+        </w:numPr>
+        <w:rPr>
+          <w:b/>
+          <w:sz w:val="24"/>
+          <w:szCs w:val="24"/>
+        </w:rPr>
+      </w:pPr>
+      <w:r>
+        <w:rPr>
+          <w:sz w:val="24"/>
+          <w:szCs w:val="24"/>
+        </w:rPr>
+        <w:t>Create a Docker file.</w:t>
+      </w:r>
+    </w:p>
+    <w:p>
+      <w:pPr>
+        <w:pStyle w:val="ListParagraph"/>
+        <w:numPr>
+          <w:ilvl w:val="1"/>
+          <w:numId w:val="10"/>
+        </w:numPr>
+        <w:rPr>
+          <w:b/>
+          <w:sz w:val="24"/>
+          <w:szCs w:val="24"/>
+        </w:rPr>
+      </w:pPr>
+      <w:r>
+        <w:rPr>
+          <w:sz w:val="24"/>
+          <w:szCs w:val="24"/>
+        </w:rPr>
+        <w:t>Add Instructions in Docker file.</w:t>
+      </w:r>
+    </w:p>
+    <w:p>
+      <w:pPr>
+        <w:pStyle w:val="ListParagraph"/>
+        <w:numPr>
+          <w:ilvl w:val="1"/>
+          <w:numId w:val="10"/>
+        </w:numPr>
+        <w:rPr>
+          <w:b/>
+          <w:sz w:val="24"/>
+          <w:szCs w:val="24"/>
+        </w:rPr>
+      </w:pPr>
+      <w:r>
+        <w:rPr>
+          <w:sz w:val="24"/>
+          <w:szCs w:val="24"/>
+        </w:rPr>
+        <w:t>Build docker file to create an image</w:t>
+      </w:r>
+    </w:p>
+    <w:p>
+      <w:pPr>
+        <w:pStyle w:val="ListParagraph"/>
+        <w:numPr>
+          <w:ilvl w:val="1"/>
+          <w:numId w:val="10"/>
+        </w:numPr>
+        <w:rPr>
+          <w:b/>
+          <w:sz w:val="24"/>
+          <w:szCs w:val="24"/>
+        </w:rPr>
+      </w:pPr>
+      <w:r>
+        <w:rPr>
+          <w:sz w:val="24"/>
+          <w:szCs w:val="24"/>
+        </w:rPr>
+        <w:t>Run image to create container.</w:t>
+      </w:r>
+    </w:p>
+    <w:p>
+      <w:pPr>
+        <w:rPr>
+          <w:b/>
+          <w:sz w:val="24"/>
+          <w:szCs w:val="24"/>
+        </w:rPr>
+      </w:pPr>
+    </w:p>
+    <w:p>
+      <w:pPr>
+        <w:rPr>
+          <w:b/>
+          <w:sz w:val="24"/>
+          <w:szCs w:val="24"/>
+          <w:u w:val="single"/>
+        </w:rPr>
+      </w:pPr>
+      <w:r>
+        <w:rPr>
+          <w:b/>
+          <w:sz w:val="24"/>
+          <w:szCs w:val="24"/>
+          <w:u w:val="single"/>
+        </w:rPr>
+        <w:lastRenderedPageBreak/>
+        <w:t>Docker Compose:</w:t>
+      </w:r>
+    </w:p>
+    <w:p>
+      <w:pPr>
+        <w:pStyle w:val="ListParagraph"/>
+        <w:numPr>
+          <w:ilvl w:val="0"/>
+          <w:numId w:val="10"/>
+        </w:numPr>
+        <w:rPr>
+          <w:b/>
+          <w:sz w:val="24"/>
+          <w:szCs w:val="24"/>
+          <w:u w:val="single"/>
+        </w:rPr>
+      </w:pPr>
+      <w:r>
+        <w:rPr>
+          <w:sz w:val="24"/>
+          <w:szCs w:val="24"/>
+        </w:rPr>
+        <w:t>Tool for defining and running multi-container docker applications.</w:t>
+      </w:r>
+    </w:p>
+    <w:p>
+      <w:pPr>
+        <w:pStyle w:val="ListParagraph"/>
+        <w:numPr>
+          <w:ilvl w:val="0"/>
+          <w:numId w:val="10"/>
+        </w:numPr>
+        <w:rPr>
+          <w:b/>
+          <w:sz w:val="24"/>
+          <w:szCs w:val="24"/>
+          <w:u w:val="single"/>
+        </w:rPr>
+      </w:pPr>
+      <w:r>
+        <w:rPr>
+          <w:sz w:val="24"/>
+          <w:szCs w:val="24"/>
+        </w:rPr>
+        <w:t xml:space="preserve">We use </w:t>
+      </w:r>
+      <w:proofErr w:type="spellStart"/>
+      <w:r>
+        <w:rPr>
+          <w:sz w:val="24"/>
+          <w:szCs w:val="24"/>
+        </w:rPr>
+        <w:t>yaml</w:t>
+      </w:r>
+      <w:proofErr w:type="spellEnd"/>
+      <w:r>
+        <w:rPr>
+          <w:sz w:val="24"/>
+          <w:szCs w:val="24"/>
+        </w:rPr>
+        <w:t xml:space="preserve"> files to configure application services.</w:t>
+      </w:r>
+      <w:r>
+        <w:rPr>
+          <w:sz w:val="24"/>
+          <w:szCs w:val="24"/>
+        </w:rPr>
+        <w:t xml:space="preserve"> (docker-</w:t>
+      </w:r>
+      <w:proofErr w:type="spellStart"/>
+      <w:r>
+        <w:rPr>
+          <w:sz w:val="24"/>
+          <w:szCs w:val="24"/>
+        </w:rPr>
+        <w:t>compose.yml</w:t>
+      </w:r>
+      <w:proofErr w:type="spellEnd"/>
+      <w:r>
+        <w:rPr>
+          <w:sz w:val="24"/>
+          <w:szCs w:val="24"/>
+        </w:rPr>
+        <w:t>)</w:t>
+      </w:r>
+    </w:p>
+    <w:p>
+      <w:pPr>
+        <w:rPr>
+          <w:b/>
+          <w:sz w:val="24"/>
+          <w:szCs w:val="24"/>
+          <w:u w:val="single"/>
+        </w:rPr>
+      </w:pPr>
+    </w:p>
+    <w:p>
+      <w:pPr>
+        <w:pStyle w:val="ListParagraph"/>
+        <w:rPr>
+          <w:b/>
+          <w:sz w:val="24"/>
+          <w:szCs w:val="24"/>
+          <w:u w:val="single"/>
+        </w:rPr>
+      </w:pPr>
+      <w:r>
+        <w:rPr>
+          <w:noProof/>
+        </w:rPr>
+        <w:drawing>
+          <wp:inline distT="0" distB="0" distL="0" distR="0" wp14:anchorId="2D454D81" wp14:editId="296F244F">
+            <wp:extent cx="5731510" cy="2583180"/>
+            <wp:effectExtent l="0" t="0" r="0" b="0"/>
+            <wp:docPr id="1" name="Picture 1"/>
+            <wp:cNvGraphicFramePr>
+              <a:graphicFrameLocks xmlns:a="http://schemas.openxmlformats.org/drawingml/2006/main" noChangeAspect="1"/>
+            </wp:cNvGraphicFramePr>
+            <a:graphic xmlns:a="http://schemas.openxmlformats.org/drawingml/2006/main">
+              <a:graphicData uri="http://schemas.openxmlformats.org/drawingml/2006/picture">
+                <pic:pic xmlns:pic="http://schemas.openxmlformats.org/drawingml/2006/picture">
+                  <pic:nvPicPr>
+                    <pic:cNvPr id="1" name=""/>
+                    <pic:cNvPicPr/>
+                  </pic:nvPicPr>
+                  <pic:blipFill>
+                    <a:blip r:embed="rId5"/>
+                    <a:stretch>
+                      <a:fillRect/>
+                    </a:stretch>
+                  </pic:blipFill>
+                  <pic:spPr>
+                    <a:xfrm>
+                      <a:off x="0" y="0"/>
+                      <a:ext cx="5731510" cy="2583180"/>
+                    </a:xfrm>
+                    <a:prstGeom prst="rect">
+                      <a:avLst/>
+                    </a:prstGeom>
+                  </pic:spPr>
+                </pic:pic>
+              </a:graphicData>
+            </a:graphic>
+          </wp:inline>
+        </w:drawing>
+      </w:r>
+    </w:p>
+    <w:p>
+      <w:pPr>
+        <w:pStyle w:val="ListParagraph"/>
+        <w:rPr>
+          <w:b/>
+          <w:sz w:val="24"/>
+          <w:szCs w:val="24"/>
+          <w:u w:val="single"/>
+        </w:rPr>
+      </w:pPr>
+    </w:p>
+    <w:p>
+      <w:pPr>
+        <w:pStyle w:val="ListParagraph"/>
+        <w:numPr>
+          <w:ilvl w:val="0"/>
+          <w:numId w:val="10"/>
+        </w:numPr>
+        <w:rPr>
+          <w:b/>
+          <w:sz w:val="24"/>
+          <w:szCs w:val="24"/>
+          <w:u w:val="single"/>
+        </w:rPr>
+      </w:pPr>
+      <w:r>
+        <w:rPr>
+          <w:sz w:val="24"/>
+          <w:szCs w:val="24"/>
+        </w:rPr>
+        <w:t>Create docker compose file at any location with the file name: (docker-</w:t>
+      </w:r>
+      <w:proofErr w:type="spellStart"/>
+      <w:r>
+        <w:rPr>
+          <w:sz w:val="24"/>
+          <w:szCs w:val="24"/>
+        </w:rPr>
+        <w:t>compose.yml</w:t>
+      </w:r>
+      <w:proofErr w:type="spellEnd"/>
+      <w:r>
+        <w:rPr>
+          <w:sz w:val="24"/>
+          <w:szCs w:val="24"/>
+        </w:rPr>
+        <w:t>)</w:t>
+      </w:r>
+    </w:p>
+    <w:p>
+      <w:pPr>
+        <w:pStyle w:val="ListParagraph"/>
+        <w:numPr>
+          <w:ilvl w:val="0"/>
+          <w:numId w:val="10"/>
+        </w:numPr>
+        <w:rPr>
+          <w:b/>
+          <w:sz w:val="24"/>
+          <w:szCs w:val="24"/>
+          <w:u w:val="single"/>
+        </w:rPr>
+      </w:pPr>
+      <w:r>
+        <w:rPr>
+          <w:rFonts w:ascii="Arial" w:hAnsi="Arial" w:cs="Arial"/>
+          <w:color w:val="0A0A0A"/>
+          <w:sz w:val="21"/>
+          <w:szCs w:val="21"/>
+          <w:shd w:val="clear" w:color="auto" w:fill="FFFFFF"/>
+        </w:rPr>
+        <w:t xml:space="preserve">Docker </w:t>
+      </w:r>
+      <w:proofErr w:type="gramStart"/>
+      <w:r>
+        <w:rPr>
+          <w:rFonts w:ascii="Arial" w:hAnsi="Arial" w:cs="Arial"/>
+          <w:color w:val="0A0A0A"/>
+          <w:sz w:val="21"/>
+          <w:szCs w:val="21"/>
+          <w:shd w:val="clear" w:color="auto" w:fill="FFFFFF"/>
+        </w:rPr>
+        <w:t>compose</w:t>
+      </w:r>
+      <w:proofErr w:type="gramEnd"/>
+    </w:p>
+    <w:p>
+      <w:pPr>
+        <w:pStyle w:val="ListParagraph"/>
+        <w:numPr>
+          <w:ilvl w:val="1"/>
+          <w:numId w:val="10"/>
+        </w:numPr>
+        <w:rPr>
+          <w:b/>
+          <w:sz w:val="24"/>
+          <w:szCs w:val="24"/>
+          <w:u w:val="single"/>
+        </w:rPr>
+      </w:pPr>
+      <w:r>
+        <w:rPr>
+          <w:rFonts w:ascii="Arial" w:hAnsi="Arial" w:cs="Arial"/>
+          <w:color w:val="0A0A0A"/>
+          <w:sz w:val="21"/>
+          <w:szCs w:val="21"/>
+          <w:shd w:val="clear" w:color="auto" w:fill="FFFFFF"/>
+        </w:rPr>
+        <w:t xml:space="preserve"> : tool for defining &amp; running multi-container docker applications </w:t>
+      </w:r>
+    </w:p>
+    <w:p>
+      <w:pPr>
+        <w:pStyle w:val="ListParagraph"/>
+        <w:numPr>
+          <w:ilvl w:val="1"/>
+          <w:numId w:val="10"/>
+        </w:numPr>
+        <w:rPr>
+          <w:b/>
+          <w:sz w:val="24"/>
+          <w:szCs w:val="24"/>
+          <w:u w:val="single"/>
+        </w:rPr>
+      </w:pPr>
+      <w:r>
+        <w:rPr>
+          <w:rFonts w:ascii="Arial" w:hAnsi="Arial" w:cs="Arial"/>
+          <w:color w:val="0A0A0A"/>
+          <w:sz w:val="21"/>
+          <w:szCs w:val="21"/>
+          <w:shd w:val="clear" w:color="auto" w:fill="FFFFFF"/>
+        </w:rPr>
+        <w:t xml:space="preserve">: use </w:t>
+      </w:r>
+      <w:proofErr w:type="spellStart"/>
+      <w:r>
+        <w:rPr>
+          <w:rFonts w:ascii="Arial" w:hAnsi="Arial" w:cs="Arial"/>
+          <w:color w:val="0A0A0A"/>
+          <w:sz w:val="21"/>
+          <w:szCs w:val="21"/>
+          <w:shd w:val="clear" w:color="auto" w:fill="FFFFFF"/>
+        </w:rPr>
+        <w:t>yaml</w:t>
+      </w:r>
+      <w:proofErr w:type="spellEnd"/>
+      <w:r>
+        <w:rPr>
+          <w:rFonts w:ascii="Arial" w:hAnsi="Arial" w:cs="Arial"/>
+          <w:color w:val="0A0A0A"/>
+          <w:sz w:val="21"/>
+          <w:szCs w:val="21"/>
+          <w:shd w:val="clear" w:color="auto" w:fill="FFFFFF"/>
+        </w:rPr>
+        <w:t xml:space="preserve"> files to configure application services (docker-</w:t>
+      </w:r>
+      <w:proofErr w:type="spellStart"/>
+      <w:r>
+        <w:rPr>
+          <w:rFonts w:ascii="Arial" w:hAnsi="Arial" w:cs="Arial"/>
+          <w:color w:val="0A0A0A"/>
+          <w:sz w:val="21"/>
+          <w:szCs w:val="21"/>
+          <w:shd w:val="clear" w:color="auto" w:fill="FFFFFF"/>
+        </w:rPr>
+        <w:t>compose.yml</w:t>
+      </w:r>
+      <w:proofErr w:type="spellEnd"/>
+      <w:r>
+        <w:rPr>
+          <w:rFonts w:ascii="Arial" w:hAnsi="Arial" w:cs="Arial"/>
+          <w:color w:val="0A0A0A"/>
+          <w:sz w:val="21"/>
+          <w:szCs w:val="21"/>
+          <w:shd w:val="clear" w:color="auto" w:fill="FFFFFF"/>
+        </w:rPr>
+        <w:t xml:space="preserve">) </w:t>
+      </w:r>
+    </w:p>
+    <w:p>
+      <w:pPr>
+        <w:pStyle w:val="ListParagraph"/>
+        <w:numPr>
+          <w:ilvl w:val="1"/>
+          <w:numId w:val="10"/>
+        </w:numPr>
+        <w:rPr>
+          <w:b/>
+          <w:sz w:val="24"/>
+          <w:szCs w:val="24"/>
+          <w:u w:val="single"/>
+        </w:rPr>
+      </w:pPr>
+      <w:r>
+        <w:rPr>
+          <w:rFonts w:ascii="Arial" w:hAnsi="Arial" w:cs="Arial"/>
+          <w:color w:val="0A0A0A"/>
+          <w:sz w:val="21"/>
+          <w:szCs w:val="21"/>
+          <w:shd w:val="clear" w:color="auto" w:fill="FFFFFF"/>
+        </w:rPr>
+        <w:t>: can start all services with a single command : docker compose up</w:t>
+      </w:r>
+    </w:p>
+    <w:p>
+      <w:pPr>
+        <w:pStyle w:val="ListParagraph"/>
+        <w:numPr>
+          <w:ilvl w:val="1"/>
+          <w:numId w:val="10"/>
+        </w:numPr>
+        <w:rPr>
+          <w:b/>
+          <w:sz w:val="24"/>
+          <w:szCs w:val="24"/>
+          <w:u w:val="single"/>
+        </w:rPr>
+      </w:pPr>
+      <w:r>
+        <w:rPr>
+          <w:rFonts w:ascii="Arial" w:hAnsi="Arial" w:cs="Arial"/>
+          <w:color w:val="0A0A0A"/>
+          <w:sz w:val="21"/>
+          <w:szCs w:val="21"/>
+          <w:shd w:val="clear" w:color="auto" w:fill="FFFFFF"/>
+        </w:rPr>
+        <w:t xml:space="preserve"> : can stop all services with a single command : docker compose down : can scale up selected services when required</w:t>
+      </w:r>
+      <w:r>
+        <w:rPr>
+          <w:rFonts w:ascii="Arial" w:hAnsi="Arial" w:cs="Arial"/>
+          <w:color w:val="0A0A0A"/>
+          <w:sz w:val="21"/>
+          <w:szCs w:val="21"/>
+          <w:shd w:val="clear" w:color="auto" w:fill="FFFFFF"/>
+        </w:rPr>
+        <w:t>.</w:t>
+      </w:r>
+    </w:p>
+    <w:p>
+      <w:pPr>
+        <w:pStyle w:val="ListParagraph"/>
+        <w:rPr>
+          <w:b/>
+          <w:sz w:val="24"/>
+          <w:szCs w:val="24"/>
+          <w:u w:val="single"/>
+        </w:rPr>
+      </w:pPr>
+      <w:r>
+        <w:rPr>
+          <w:noProof/>
+        </w:rPr>
+        <w:drawing>
+          <wp:inline distT="0" distB="0" distL="0" distR="0" wp14:anchorId="75A5AB11" wp14:editId="6FA0A7B4">
+            <wp:extent cx="5095875" cy="2752725"/>
+            <wp:effectExtent l="0" t="0" r="9525" b="9525"/>
+            <wp:docPr id="4" name="Picture 4"/>
+            <wp:cNvGraphicFramePr>
+              <a:graphicFrameLocks xmlns:a="http://schemas.openxmlformats.org/drawingml/2006/main" noChangeAspect="1"/>
+            </wp:cNvGraphicFramePr>
+            <a:graphic xmlns:a="http://schemas.openxmlformats.org/drawingml/2006/main">
+              <a:graphicData uri="http://schemas.openxmlformats.org/drawingml/2006/picture">
+                <pic:pic xmlns:pic="http://schemas.openxmlformats.org/drawingml/2006/picture">
+                  <pic:nvPicPr>
+                    <pic:cNvPr id="1" name=""/>
+                    <pic:cNvPicPr/>
+                  </pic:nvPicPr>
+                  <pic:blipFill>
+                    <a:blip r:embed="rId6"/>
+                    <a:stretch>
+                      <a:fillRect/>
+                    </a:stretch>
+                  </pic:blipFill>
+                  <pic:spPr>
+                    <a:xfrm>
+                      <a:off x="0" y="0"/>
+                      <a:ext cx="5095875" cy="2752725"/>
+                    </a:xfrm>
+                    <a:prstGeom prst="rect">
+                      <a:avLst/>
+                    </a:prstGeom>
+                  </pic:spPr>
+                </pic:pic>
+              </a:graphicData>
+            </a:graphic>
+          </wp:inline>
+        </w:drawing>
+      </w:r>
+    </w:p>
+    <w:p>
+      <w:pPr>
+        <w:pStyle w:val="ListParagraph"/>
+        <w:rPr>
+          <w:b/>
+          <w:sz w:val="24"/>
+          <w:szCs w:val="24"/>
+          <w:u w:val="single"/>
+        </w:rPr>
+      </w:pPr>
+    </w:p>
+    <w:p>
+      <w:pPr>
+        <w:pStyle w:val="ListParagraph"/>
+        <w:rPr>
+          <w:b/>
+          <w:sz w:val="24"/>
+          <w:szCs w:val="24"/>
+          <w:u w:val="single"/>
+        </w:rPr>
+      </w:pPr>
+      <w:r>
+        <w:rPr>
+          <w:noProof/>
+        </w:rPr>
+        <w:lastRenderedPageBreak/>
+        <w:drawing>
+          <wp:inline distT="0" distB="0" distL="0" distR="0" wp14:anchorId="1C239EF4" wp14:editId="1D95CA6A">
+            <wp:extent cx="5010150" cy="2876550"/>
+            <wp:effectExtent l="0" t="0" r="0" b="0"/>
+            <wp:docPr id="3" name="Picture 3"/>
+            <wp:cNvGraphicFramePr>
+              <a:graphicFrameLocks xmlns:a="http://schemas.openxmlformats.org/drawingml/2006/main" noChangeAspect="1"/>
+            </wp:cNvGraphicFramePr>
+            <a:graphic xmlns:a="http://schemas.openxmlformats.org/drawingml/2006/main">
+              <a:graphicData uri="http://schemas.openxmlformats.org/drawingml/2006/picture">
+                <pic:pic xmlns:pic="http://schemas.openxmlformats.org/drawingml/2006/picture">
+                  <pic:nvPicPr>
+                    <pic:cNvPr id="1" name=""/>
+                    <pic:cNvPicPr/>
+                  </pic:nvPicPr>
+                  <pic:blipFill>
+                    <a:blip r:embed="rId7"/>
+                    <a:stretch>
+                      <a:fillRect/>
+                    </a:stretch>
+                  </pic:blipFill>
+                  <pic:spPr>
+                    <a:xfrm>
+                      <a:off x="0" y="0"/>
+                      <a:ext cx="5010150" cy="2876550"/>
+                    </a:xfrm>
+                    <a:prstGeom prst="rect">
+                      <a:avLst/>
+                    </a:prstGeom>
+                  </pic:spPr>
+                </pic:pic>
+              </a:graphicData>
+            </a:graphic>
+          </wp:inline>
+        </w:drawing>
+      </w:r>
+    </w:p>
+    <w:p>
+      <w:pPr>
+        <w:rPr>
+          <w:b/>
+          <w:sz w:val="24"/>
+          <w:szCs w:val="24"/>
+          <w:u w:val="single"/>
+        </w:rPr>
+      </w:pPr>
+    </w:p>
+    <w:p>
+      <w:pPr>
+        <w:rPr>
+          <w:b/>
+          <w:sz w:val="24"/>
+          <w:szCs w:val="24"/>
+          <w:u w:val="single"/>
+        </w:rPr>
+      </w:pPr>
+      <w:r>
+        <w:rPr>
+          <w:b/>
+          <w:sz w:val="24"/>
+          <w:szCs w:val="24"/>
+          <w:u w:val="single"/>
+        </w:rPr>
+        <w:t>Docker Volumes:</w:t>
+      </w:r>
+    </w:p>
+    <w:p>
+      <w:pPr>
+        <w:pStyle w:val="ListParagraph"/>
+        <w:numPr>
+          <w:ilvl w:val="0"/>
+          <w:numId w:val="12"/>
+        </w:numPr>
+        <w:rPr>
+          <w:b/>
+          <w:sz w:val="24"/>
+          <w:szCs w:val="24"/>
+          <w:u w:val="single"/>
+        </w:rPr>
+      </w:pPr>
+      <w:r>
+        <w:rPr>
+          <w:rFonts w:ascii="Arial" w:hAnsi="Arial" w:cs="Arial"/>
+          <w:color w:val="0A0A0A"/>
+          <w:sz w:val="21"/>
+          <w:szCs w:val="21"/>
+          <w:shd w:val="clear" w:color="auto" w:fill="FFFFFF"/>
+        </w:rPr>
+        <w:t>Volumes are the preferred mechanism for persisting data generated by and used by Docker containers</w:t>
+      </w:r>
+    </w:p>
+    <w:p>
+      <w:pPr>
+        <w:pStyle w:val="ListParagraph"/>
+        <w:numPr>
+          <w:ilvl w:val="0"/>
+          <w:numId w:val="12"/>
+        </w:numPr>
+        <w:rPr>
+          <w:b/>
+          <w:sz w:val="24"/>
+          <w:szCs w:val="24"/>
+          <w:u w:val="single"/>
+        </w:rPr>
+      </w:pPr>
+      <w:r>
+        <w:rPr>
+          <w:rFonts w:ascii="Arial" w:hAnsi="Arial" w:cs="Arial"/>
+          <w:color w:val="0A0A0A"/>
+          <w:sz w:val="21"/>
+          <w:szCs w:val="21"/>
+          <w:shd w:val="clear" w:color="auto" w:fill="FFFFFF"/>
+        </w:rPr>
+        <w:t xml:space="preserve">Decoupling container from storage </w:t>
+      </w:r>
+    </w:p>
+    <w:p>
+      <w:pPr>
+        <w:pStyle w:val="ListParagraph"/>
+        <w:numPr>
+          <w:ilvl w:val="0"/>
+          <w:numId w:val="12"/>
+        </w:numPr>
+        <w:rPr>
+          <w:b/>
+          <w:sz w:val="24"/>
+          <w:szCs w:val="24"/>
+          <w:u w:val="single"/>
+        </w:rPr>
+      </w:pPr>
+      <w:r>
+        <w:rPr>
+          <w:rFonts w:ascii="Arial" w:hAnsi="Arial" w:cs="Arial"/>
+          <w:color w:val="0A0A0A"/>
+          <w:sz w:val="21"/>
+          <w:szCs w:val="21"/>
+          <w:shd w:val="clear" w:color="auto" w:fill="FFFFFF"/>
+        </w:rPr>
+        <w:t xml:space="preserve">Share volume (storage/data) among different containers </w:t>
+      </w:r>
+    </w:p>
+    <w:p>
+      <w:pPr>
+        <w:pStyle w:val="ListParagraph"/>
+        <w:numPr>
+          <w:ilvl w:val="0"/>
+          <w:numId w:val="12"/>
+        </w:numPr>
+        <w:rPr>
+          <w:b/>
+          <w:sz w:val="24"/>
+          <w:szCs w:val="24"/>
+          <w:u w:val="single"/>
+        </w:rPr>
+      </w:pPr>
+      <w:r>
+        <w:rPr>
+          <w:rFonts w:ascii="Arial" w:hAnsi="Arial" w:cs="Arial"/>
+          <w:color w:val="0A0A0A"/>
+          <w:sz w:val="21"/>
+          <w:szCs w:val="21"/>
+          <w:shd w:val="clear" w:color="auto" w:fill="FFFFFF"/>
+        </w:rPr>
+        <w:t xml:space="preserve">Attach volume to container </w:t>
+      </w:r>
+    </w:p>
+    <w:p>
+      <w:pPr>
+        <w:pStyle w:val="ListParagraph"/>
+        <w:numPr>
+          <w:ilvl w:val="0"/>
+          <w:numId w:val="12"/>
+        </w:numPr>
+        <w:rPr>
+          <w:b/>
+          <w:sz w:val="24"/>
+          <w:szCs w:val="24"/>
+          <w:u w:val="single"/>
+        </w:rPr>
+      </w:pPr>
+      <w:r>
+        <w:rPr>
+          <w:rFonts w:ascii="Arial" w:hAnsi="Arial" w:cs="Arial"/>
+          <w:color w:val="0A0A0A"/>
+          <w:sz w:val="21"/>
+          <w:szCs w:val="21"/>
+          <w:shd w:val="clear" w:color="auto" w:fill="FFFFFF"/>
+        </w:rPr>
+        <w:t>On deleting container volume does not delete</w:t>
+      </w:r>
     </w:p>
     <w:sectPr>
       <w:pgSz w:w="11906" w:h="16838"/>
@@ -1086,6 +1994,119 @@
     </w:lvl>
   </w:abstractNum>
   <w:abstractNum w:abstractNumId="1" w15:restartNumberingAfterBreak="0">
+    <w:nsid w:val="10B51CB5"/>
+    <w:multiLevelType w:val="hybridMultilevel"/>
+    <w:tmpl w:val="E460DF36"/>
+    <w:lvl w:ilvl="0" w:tplc="4009000B">
+      <w:start w:val="1"/>
+      <w:numFmt w:val="bullet"/>
+      <w:lvlText w:val=""/>
+      <w:lvlJc w:val="left"/>
+      <w:pPr>
+        <w:ind w:left="1440" w:hanging="360"/>
+      </w:pPr>
+      <w:rPr>
+        <w:rFonts w:ascii="Wingdings" w:hAnsi="Wingdings" w:hint="default"/>
+      </w:rPr>
+    </w:lvl>
+    <w:lvl w:ilvl="1" w:tplc="40090003" w:tentative="1">
+      <w:start w:val="1"/>
+      <w:numFmt w:val="bullet"/>
+      <w:lvlText w:val="o"/>
+      <w:lvlJc w:val="left"/>
+      <w:pPr>
+        <w:ind w:left="2160" w:hanging="360"/>
+      </w:pPr>
+      <w:rPr>
+        <w:rFonts w:ascii="Courier New" w:hAnsi="Courier New" w:cs="Courier New" w:hint="default"/>
+      </w:rPr>
+    </w:lvl>
+    <w:lvl w:ilvl="2" w:tplc="40090005" w:tentative="1">
+      <w:start w:val="1"/>
+      <w:numFmt w:val="bullet"/>
+      <w:lvlText w:val=""/>
+      <w:lvlJc w:val="left"/>
+      <w:pPr>
+        <w:ind w:left="2880" w:hanging="360"/>
+      </w:pPr>
+      <w:rPr>
+        <w:rFonts w:ascii="Wingdings" w:hAnsi="Wingdings" w:hint="default"/>
+      </w:rPr>
+    </w:lvl>
+    <w:lvl w:ilvl="3" w:tplc="40090001" w:tentative="1">
+      <w:start w:val="1"/>
+      <w:numFmt w:val="bullet"/>
+      <w:lvlText w:val=""/>
+      <w:lvlJc w:val="left"/>
+      <w:pPr>
+        <w:ind w:left="3600" w:hanging="360"/>
+      </w:pPr>
+      <w:rPr>
+        <w:rFonts w:ascii="Symbol" w:hAnsi="Symbol" w:hint="default"/>
+      </w:rPr>
+    </w:lvl>
+    <w:lvl w:ilvl="4" w:tplc="40090003" w:tentative="1">
+      <w:start w:val="1"/>
+      <w:numFmt w:val="bullet"/>
+      <w:lvlText w:val="o"/>
+      <w:lvlJc w:val="left"/>
+      <w:pPr>
+        <w:ind w:left="4320" w:hanging="360"/>
+      </w:pPr>
+      <w:rPr>
+        <w:rFonts w:ascii="Courier New" w:hAnsi="Courier New" w:cs="Courier New" w:hint="default"/>
+      </w:rPr>
+    </w:lvl>
+    <w:lvl w:ilvl="5" w:tplc="40090005" w:tentative="1">
+      <w:start w:val="1"/>
+      <w:numFmt w:val="bullet"/>
+      <w:lvlText w:val=""/>
+      <w:lvlJc w:val="left"/>
+      <w:pPr>
+        <w:ind w:left="5040" w:hanging="360"/>
+      </w:pPr>
+      <w:rPr>
+        <w:rFonts w:ascii="Wingdings" w:hAnsi="Wingdings" w:hint="default"/>
+      </w:rPr>
+    </w:lvl>
+    <w:lvl w:ilvl="6" w:tplc="40090001" w:tentative="1">
+      <w:start w:val="1"/>
+      <w:numFmt w:val="bullet"/>
+      <w:lvlText w:val=""/>
+      <w:lvlJc w:val="left"/>
+      <w:pPr>
+        <w:ind w:left="5760" w:hanging="360"/>
+      </w:pPr>
+      <w:rPr>
+        <w:rFonts w:ascii="Symbol" w:hAnsi="Symbol" w:hint="default"/>
+      </w:rPr>
+    </w:lvl>
+    <w:lvl w:ilvl="7" w:tplc="40090003" w:tentative="1">
+      <w:start w:val="1"/>
+      <w:numFmt w:val="bullet"/>
+      <w:lvlText w:val="o"/>
+      <w:lvlJc w:val="left"/>
+      <w:pPr>
+        <w:ind w:left="6480" w:hanging="360"/>
+      </w:pPr>
+      <w:rPr>
+        <w:rFonts w:ascii="Courier New" w:hAnsi="Courier New" w:cs="Courier New" w:hint="default"/>
+      </w:rPr>
+    </w:lvl>
+    <w:lvl w:ilvl="8" w:tplc="40090005" w:tentative="1">
+      <w:start w:val="1"/>
+      <w:numFmt w:val="bullet"/>
+      <w:lvlText w:val=""/>
+      <w:lvlJc w:val="left"/>
+      <w:pPr>
+        <w:ind w:left="7200" w:hanging="360"/>
+      </w:pPr>
+      <w:rPr>
+        <w:rFonts w:ascii="Wingdings" w:hAnsi="Wingdings" w:hint="default"/>
+      </w:rPr>
+    </w:lvl>
+  </w:abstractNum>
+  <w:abstractNum w:abstractNumId="2" w15:restartNumberingAfterBreak="0">
     <w:nsid w:val="1F5E16A6"/>
     <w:multiLevelType w:val="hybridMultilevel"/>
     <w:tmpl w:val="B684705E"/>
@@ -1198,7 +2219,7 @@
       </w:rPr>
     </w:lvl>
   </w:abstractNum>
-  <w:abstractNum w:abstractNumId="2" w15:restartNumberingAfterBreak="0">
+  <w:abstractNum w:abstractNumId="3" w15:restartNumberingAfterBreak="0">
     <w:nsid w:val="439F68E1"/>
     <w:multiLevelType w:val="hybridMultilevel"/>
     <w:tmpl w:val="8810506C"/>
@@ -1311,7 +2332,120 @@
       </w:rPr>
     </w:lvl>
   </w:abstractNum>
-  <w:abstractNum w:abstractNumId="3" w15:restartNumberingAfterBreak="0">
+  <w:abstractNum w:abstractNumId="4" w15:restartNumberingAfterBreak="0">
+    <w:nsid w:val="49AB7831"/>
+    <w:multiLevelType w:val="hybridMultilevel"/>
+    <w:tmpl w:val="9D289910"/>
+    <w:lvl w:ilvl="0" w:tplc="4009000B">
+      <w:start w:val="1"/>
+      <w:numFmt w:val="bullet"/>
+      <w:lvlText w:val=""/>
+      <w:lvlJc w:val="left"/>
+      <w:pPr>
+        <w:ind w:left="720" w:hanging="360"/>
+      </w:pPr>
+      <w:rPr>
+        <w:rFonts w:ascii="Wingdings" w:hAnsi="Wingdings" w:hint="default"/>
+      </w:rPr>
+    </w:lvl>
+    <w:lvl w:ilvl="1" w:tplc="40090003">
+      <w:start w:val="1"/>
+      <w:numFmt w:val="bullet"/>
+      <w:lvlText w:val="o"/>
+      <w:lvlJc w:val="left"/>
+      <w:pPr>
+        <w:ind w:left="1440" w:hanging="360"/>
+      </w:pPr>
+      <w:rPr>
+        <w:rFonts w:ascii="Courier New" w:hAnsi="Courier New" w:cs="Courier New" w:hint="default"/>
+      </w:rPr>
+    </w:lvl>
+    <w:lvl w:ilvl="2" w:tplc="40090005" w:tentative="1">
+      <w:start w:val="1"/>
+      <w:numFmt w:val="bullet"/>
+      <w:lvlText w:val=""/>
+      <w:lvlJc w:val="left"/>
+      <w:pPr>
+        <w:ind w:left="2160" w:hanging="360"/>
+      </w:pPr>
+      <w:rPr>
+        <w:rFonts w:ascii="Wingdings" w:hAnsi="Wingdings" w:hint="default"/>
+      </w:rPr>
+    </w:lvl>
+    <w:lvl w:ilvl="3" w:tplc="40090001" w:tentative="1">
+      <w:start w:val="1"/>
+      <w:numFmt w:val="bullet"/>
+      <w:lvlText w:val=""/>
+      <w:lvlJc w:val="left"/>
+      <w:pPr>
+        <w:ind w:left="2880" w:hanging="360"/>
+      </w:pPr>
+      <w:rPr>
+        <w:rFonts w:ascii="Symbol" w:hAnsi="Symbol" w:hint="default"/>
+      </w:rPr>
+    </w:lvl>
+    <w:lvl w:ilvl="4" w:tplc="40090003" w:tentative="1">
+      <w:start w:val="1"/>
+      <w:numFmt w:val="bullet"/>
+      <w:lvlText w:val="o"/>
+      <w:lvlJc w:val="left"/>
+      <w:pPr>
+        <w:ind w:left="3600" w:hanging="360"/>
+      </w:pPr>
+      <w:rPr>
+        <w:rFonts w:ascii="Courier New" w:hAnsi="Courier New" w:cs="Courier New" w:hint="default"/>
+      </w:rPr>
+    </w:lvl>
+    <w:lvl w:ilvl="5" w:tplc="40090005" w:tentative="1">
+      <w:start w:val="1"/>
+      <w:numFmt w:val="bullet"/>
+      <w:lvlText w:val=""/>
+      <w:lvlJc w:val="left"/>
+      <w:pPr>
+        <w:ind w:left="4320" w:hanging="360"/>
+      </w:pPr>
+      <w:rPr>
+        <w:rFonts w:ascii="Wingdings" w:hAnsi="Wingdings" w:hint="default"/>
+      </w:rPr>
+    </w:lvl>
+    <w:lvl w:ilvl="6" w:tplc="40090001" w:tentative="1">
+      <w:start w:val="1"/>
+      <w:numFmt w:val="bullet"/>
+      <w:lvlText w:val=""/>
+      <w:lvlJc w:val="left"/>
+      <w:pPr>
+        <w:ind w:left="5040" w:hanging="360"/>
+      </w:pPr>
+      <w:rPr>
+        <w:rFonts w:ascii="Symbol" w:hAnsi="Symbol" w:hint="default"/>
+      </w:rPr>
+    </w:lvl>
+    <w:lvl w:ilvl="7" w:tplc="40090003" w:tentative="1">
+      <w:start w:val="1"/>
+      <w:numFmt w:val="bullet"/>
+      <w:lvlText w:val="o"/>
+      <w:lvlJc w:val="left"/>
+      <w:pPr>
+        <w:ind w:left="5760" w:hanging="360"/>
+      </w:pPr>
+      <w:rPr>
+        <w:rFonts w:ascii="Courier New" w:hAnsi="Courier New" w:cs="Courier New" w:hint="default"/>
+      </w:rPr>
+    </w:lvl>
+    <w:lvl w:ilvl="8" w:tplc="40090005" w:tentative="1">
+      <w:start w:val="1"/>
+      <w:numFmt w:val="bullet"/>
+      <w:lvlText w:val=""/>
+      <w:lvlJc w:val="left"/>
+      <w:pPr>
+        <w:ind w:left="6480" w:hanging="360"/>
+      </w:pPr>
+      <w:rPr>
+        <w:rFonts w:ascii="Wingdings" w:hAnsi="Wingdings" w:hint="default"/>
+      </w:rPr>
+    </w:lvl>
+  </w:abstractNum>
+  <w:abstractNum w:abstractNumId="5" w15:restartNumberingAfterBreak="0">
     <w:nsid w:val="5AC20657"/>
     <w:multiLevelType w:val="hybridMultilevel"/>
     <w:tmpl w:val="CD108FF8"/>
@@ -1424,7 +2558,7 @@
       </w:rPr>
     </w:lvl>
   </w:abstractNum>
-  <w:abstractNum w:abstractNumId="4" w15:restartNumberingAfterBreak="0">
+  <w:abstractNum w:abstractNumId="6" w15:restartNumberingAfterBreak="0">
     <w:nsid w:val="5AC61F23"/>
     <w:multiLevelType w:val="hybridMultilevel"/>
     <w:tmpl w:val="989887F2"/>
@@ -1537,7 +2671,7 @@
       </w:rPr>
     </w:lvl>
   </w:abstractNum>
-  <w:abstractNum w:abstractNumId="5" w15:restartNumberingAfterBreak="0">
+  <w:abstractNum w:abstractNumId="7" w15:restartNumberingAfterBreak="0">
     <w:nsid w:val="5D804A24"/>
     <w:multiLevelType w:val="hybridMultilevel"/>
     <w:tmpl w:val="13424016"/>
@@ -1650,7 +2784,7 @@
       </w:rPr>
     </w:lvl>
   </w:abstractNum>
-  <w:abstractNum w:abstractNumId="6" w15:restartNumberingAfterBreak="0">
+  <w:abstractNum w:abstractNumId="8" w15:restartNumberingAfterBreak="0">
     <w:nsid w:val="5E7625F5"/>
     <w:multiLevelType w:val="hybridMultilevel"/>
     <w:tmpl w:val="A3489A04"/>
@@ -1763,7 +2897,120 @@
       </w:rPr>
     </w:lvl>
   </w:abstractNum>
-  <w:abstractNum w:abstractNumId="7" w15:restartNumberingAfterBreak="0">
+  <w:abstractNum w:abstractNumId="9" w15:restartNumberingAfterBreak="0">
+    <w:nsid w:val="6CFD63DA"/>
+    <w:multiLevelType w:val="hybridMultilevel"/>
+    <w:tmpl w:val="DFF8AA60"/>
+    <w:lvl w:ilvl="0" w:tplc="4009000B">
+      <w:start w:val="1"/>
+      <w:numFmt w:val="bullet"/>
+      <w:lvlText w:val=""/>
+      <w:lvlJc w:val="left"/>
+      <w:pPr>
+        <w:ind w:left="720" w:hanging="360"/>
+      </w:pPr>
+      <w:rPr>
+        <w:rFonts w:ascii="Wingdings" w:hAnsi="Wingdings" w:hint="default"/>
+      </w:rPr>
+    </w:lvl>
+    <w:lvl w:ilvl="1" w:tplc="40090003">
+      <w:start w:val="1"/>
+      <w:numFmt w:val="bullet"/>
+      <w:lvlText w:val="o"/>
+      <w:lvlJc w:val="left"/>
+      <w:pPr>
+        <w:ind w:left="1440" w:hanging="360"/>
+      </w:pPr>
+      <w:rPr>
+        <w:rFonts w:ascii="Courier New" w:hAnsi="Courier New" w:cs="Courier New" w:hint="default"/>
+      </w:rPr>
+    </w:lvl>
+    <w:lvl w:ilvl="2" w:tplc="40090005">
+      <w:start w:val="1"/>
+      <w:numFmt w:val="bullet"/>
+      <w:lvlText w:val=""/>
+      <w:lvlJc w:val="left"/>
+      <w:pPr>
+        <w:ind w:left="2160" w:hanging="360"/>
+      </w:pPr>
+      <w:rPr>
+        <w:rFonts w:ascii="Wingdings" w:hAnsi="Wingdings" w:hint="default"/>
+      </w:rPr>
+    </w:lvl>
+    <w:lvl w:ilvl="3" w:tplc="40090001" w:tentative="1">
+      <w:start w:val="1"/>
+      <w:numFmt w:val="bullet"/>
+      <w:lvlText w:val=""/>
+      <w:lvlJc w:val="left"/>
+      <w:pPr>
+        <w:ind w:left="2880" w:hanging="360"/>
+      </w:pPr>
+      <w:rPr>
+        <w:rFonts w:ascii="Symbol" w:hAnsi="Symbol" w:hint="default"/>
+      </w:rPr>
+    </w:lvl>
+    <w:lvl w:ilvl="4" w:tplc="40090003" w:tentative="1">
+      <w:start w:val="1"/>
+      <w:numFmt w:val="bullet"/>
+      <w:lvlText w:val="o"/>
+      <w:lvlJc w:val="left"/>
+      <w:pPr>
+        <w:ind w:left="3600" w:hanging="360"/>
+      </w:pPr>
+      <w:rPr>
+        <w:rFonts w:ascii="Courier New" w:hAnsi="Courier New" w:cs="Courier New" w:hint="default"/>
+      </w:rPr>
+    </w:lvl>
+    <w:lvl w:ilvl="5" w:tplc="40090005" w:tentative="1">
+      <w:start w:val="1"/>
+      <w:numFmt w:val="bullet"/>
+      <w:lvlText w:val=""/>
+      <w:lvlJc w:val="left"/>
+      <w:pPr>
+        <w:ind w:left="4320" w:hanging="360"/>
+      </w:pPr>
+      <w:rPr>
+        <w:rFonts w:ascii="Wingdings" w:hAnsi="Wingdings" w:hint="default"/>
+      </w:rPr>
+    </w:lvl>
+    <w:lvl w:ilvl="6" w:tplc="40090001" w:tentative="1">
+      <w:start w:val="1"/>
+      <w:numFmt w:val="bullet"/>
+      <w:lvlText w:val=""/>
+      <w:lvlJc w:val="left"/>
+      <w:pPr>
+        <w:ind w:left="5040" w:hanging="360"/>
+      </w:pPr>
+      <w:rPr>
+        <w:rFonts w:ascii="Symbol" w:hAnsi="Symbol" w:hint="default"/>
+      </w:rPr>
+    </w:lvl>
+    <w:lvl w:ilvl="7" w:tplc="40090003" w:tentative="1">
+      <w:start w:val="1"/>
+      <w:numFmt w:val="bullet"/>
+      <w:lvlText w:val="o"/>
+      <w:lvlJc w:val="left"/>
+      <w:pPr>
+        <w:ind w:left="5760" w:hanging="360"/>
+      </w:pPr>
+      <w:rPr>
+        <w:rFonts w:ascii="Courier New" w:hAnsi="Courier New" w:cs="Courier New" w:hint="default"/>
+      </w:rPr>
+    </w:lvl>
+    <w:lvl w:ilvl="8" w:tplc="40090005" w:tentative="1">
+      <w:start w:val="1"/>
+      <w:numFmt w:val="bullet"/>
+      <w:lvlText w:val=""/>
+      <w:lvlJc w:val="left"/>
+      <w:pPr>
+        <w:ind w:left="6480" w:hanging="360"/>
+      </w:pPr>
+      <w:rPr>
+        <w:rFonts w:ascii="Wingdings" w:hAnsi="Wingdings" w:hint="default"/>
+      </w:rPr>
+    </w:lvl>
+  </w:abstractNum>
+  <w:abstractNum w:abstractNumId="10" w15:restartNumberingAfterBreak="0">
     <w:nsid w:val="7072144B"/>
     <w:multiLevelType w:val="hybridMultilevel"/>
     <w:tmpl w:val="55D441B6"/>
@@ -1876,29 +3123,154 @@
       </w:rPr>
     </w:lvl>
   </w:abstractNum>
+  <w:abstractNum w:abstractNumId="11" w15:restartNumberingAfterBreak="0">
+    <w:nsid w:val="7B0B2947"/>
+    <w:multiLevelType w:val="hybridMultilevel"/>
+    <w:tmpl w:val="A56A5BE4"/>
+    <w:lvl w:ilvl="0" w:tplc="4009000B">
+      <w:start w:val="1"/>
+      <w:numFmt w:val="bullet"/>
+      <w:lvlText w:val=""/>
+      <w:lvlJc w:val="left"/>
+      <w:pPr>
+        <w:ind w:left="720" w:hanging="360"/>
+      </w:pPr>
+      <w:rPr>
+        <w:rFonts w:ascii="Wingdings" w:hAnsi="Wingdings" w:hint="default"/>
+      </w:rPr>
+    </w:lvl>
+    <w:lvl w:ilvl="1" w:tplc="40090003" w:tentative="1">
+      <w:start w:val="1"/>
+      <w:numFmt w:val="bullet"/>
+      <w:lvlText w:val="o"/>
+      <w:lvlJc w:val="left"/>
+      <w:pPr>
+        <w:ind w:left="1440" w:hanging="360"/>
+      </w:pPr>
+      <w:rPr>
+        <w:rFonts w:ascii="Courier New" w:hAnsi="Courier New" w:cs="Courier New" w:hint="default"/>
+      </w:rPr>
+    </w:lvl>
+    <w:lvl w:ilvl="2" w:tplc="40090005" w:tentative="1">
+      <w:start w:val="1"/>
+      <w:numFmt w:val="bullet"/>
+      <w:lvlText w:val=""/>
+      <w:lvlJc w:val="left"/>
+      <w:pPr>
+        <w:ind w:left="2160" w:hanging="360"/>
+      </w:pPr>
+      <w:rPr>
+        <w:rFonts w:ascii="Wingdings" w:hAnsi="Wingdings" w:hint="default"/>
+      </w:rPr>
+    </w:lvl>
+    <w:lvl w:ilvl="3" w:tplc="40090001" w:tentative="1">
+      <w:start w:val="1"/>
+      <w:numFmt w:val="bullet"/>
+      <w:lvlText w:val=""/>
+      <w:lvlJc w:val="left"/>
+      <w:pPr>
+        <w:ind w:left="2880" w:hanging="360"/>
+      </w:pPr>
+      <w:rPr>
+        <w:rFonts w:ascii="Symbol" w:hAnsi="Symbol" w:hint="default"/>
+      </w:rPr>
+    </w:lvl>
+    <w:lvl w:ilvl="4" w:tplc="40090003" w:tentative="1">
+      <w:start w:val="1"/>
+      <w:numFmt w:val="bullet"/>
+      <w:lvlText w:val="o"/>
+      <w:lvlJc w:val="left"/>
+      <w:pPr>
+        <w:ind w:left="3600" w:hanging="360"/>
+      </w:pPr>
+      <w:rPr>
+        <w:rFonts w:ascii="Courier New" w:hAnsi="Courier New" w:cs="Courier New" w:hint="default"/>
+      </w:rPr>
+    </w:lvl>
+    <w:lvl w:ilvl="5" w:tplc="40090005" w:tentative="1">
+      <w:start w:val="1"/>
+      <w:numFmt w:val="bullet"/>
+      <w:lvlText w:val=""/>
+      <w:lvlJc w:val="left"/>
+      <w:pPr>
+        <w:ind w:left="4320" w:hanging="360"/>
+      </w:pPr>
+      <w:rPr>
+        <w:rFonts w:ascii="Wingdings" w:hAnsi="Wingdings" w:hint="default"/>
+      </w:rPr>
+    </w:lvl>
+    <w:lvl w:ilvl="6" w:tplc="40090001" w:tentative="1">
+      <w:start w:val="1"/>
+      <w:numFmt w:val="bullet"/>
+      <w:lvlText w:val=""/>
+      <w:lvlJc w:val="left"/>
+      <w:pPr>
+        <w:ind w:left="5040" w:hanging="360"/>
+      </w:pPr>
+      <w:rPr>
+        <w:rFonts w:ascii="Symbol" w:hAnsi="Symbol" w:hint="default"/>
+      </w:rPr>
+    </w:lvl>
+    <w:lvl w:ilvl="7" w:tplc="40090003" w:tentative="1">
+      <w:start w:val="1"/>
+      <w:numFmt w:val="bullet"/>
+      <w:lvlText w:val="o"/>
+      <w:lvlJc w:val="left"/>
+      <w:pPr>
+        <w:ind w:left="5760" w:hanging="360"/>
+      </w:pPr>
+      <w:rPr>
+        <w:rFonts w:ascii="Courier New" w:hAnsi="Courier New" w:cs="Courier New" w:hint="default"/>
+      </w:rPr>
+    </w:lvl>
+    <w:lvl w:ilvl="8" w:tplc="40090005" w:tentative="1">
+      <w:start w:val="1"/>
+      <w:numFmt w:val="bullet"/>
+      <w:lvlText w:val=""/>
+      <w:lvlJc w:val="left"/>
+      <w:pPr>
+        <w:ind w:left="6480" w:hanging="360"/>
+      </w:pPr>
+      <w:rPr>
+        <w:rFonts w:ascii="Wingdings" w:hAnsi="Wingdings" w:hint="default"/>
+      </w:rPr>
+    </w:lvl>
+  </w:abstractNum>
   <w:num w:numId="1">
-    <w:abstractNumId w:val="5"/>
+    <w:abstractNumId w:val="7"/>
   </w:num>
   <w:num w:numId="2">
     <w:abstractNumId w:val="0"/>
   </w:num>
   <w:num w:numId="3">
+    <w:abstractNumId w:val="8"/>
+  </w:num>
+  <w:num w:numId="4">
+    <w:abstractNumId w:val="3"/>
+  </w:num>
+  <w:num w:numId="5">
+    <w:abstractNumId w:val="10"/>
+  </w:num>
+  <w:num w:numId="6">
     <w:abstractNumId w:val="6"/>
   </w:num>
-  <w:num w:numId="4">
+  <w:num w:numId="7">
     <w:abstractNumId w:val="2"/>
   </w:num>
-  <w:num w:numId="5">
-    <w:abstractNumId w:val="7"/>
+  <w:num w:numId="8">
+    <w:abstractNumId w:val="5"/>
   </w:num>
-  <w:num w:numId="6">
+  <w:num w:numId="9">
     <w:abstractNumId w:val="4"/>
   </w:num>
-  <w:num w:numId="7">
+  <w:num w:numId="10">
+    <w:abstractNumId w:val="9"/>
+  </w:num>
+  <w:num w:numId="11">
     <w:abstractNumId w:val="1"/>
   </w:num>
-  <w:num w:numId="8">
-    <w:abstractNumId w:val="3"/>
+  <w:num w:numId="12">
+    <w:abstractNumId w:val="11"/>
   </w:num>
 </w:numbering>
 </file>
@@ -2026,6 +3398,7 @@
     <w:lsdException w:name="HTML Sample" w:semiHidden="1" w:unhideWhenUsed="1"/>
     <w:lsdException w:name="HTML Typewriter" w:semiHidden="1" w:unhideWhenUsed="1"/>
     <w:lsdException w:name="HTML Variable" w:semiHidden="1" w:unhideWhenUsed="1"/>
+    <w:lsdException w:name="Normal Table" w:semiHidden="1" w:unhideWhenUsed="1"/>
     <w:lsdException w:name="annotation subject" w:semiHidden="1" w:unhideWhenUsed="1"/>
     <w:lsdException w:name="No List" w:semiHidden="1" w:unhideWhenUsed="1"/>
     <w:lsdException w:name="Outline List 1" w:semiHidden="1" w:unhideWhenUsed="1"/>
@@ -2072,8 +3445,10 @@
     <w:lsdException w:name="Table Subtle 2" w:semiHidden="1" w:unhideWhenUsed="1"/>
     <w:lsdException w:name="Table Web 1" w:semiHidden="1" w:unhideWhenUsed="1"/>
     <w:lsdException w:name="Table Web 2" w:semiHidden="1" w:unhideWhenUsed="1"/>
+    <w:lsdException w:name="Table Web 3" w:semiHidden="1" w:unhideWhenUsed="1"/>
     <w:lsdException w:name="Balloon Text" w:semiHidden="1" w:unhideWhenUsed="1"/>
     <w:lsdException w:name="Table Grid" w:uiPriority="59"/>
+    <w:lsdException w:name="Table Theme" w:semiHidden="1" w:unhideWhenUsed="1"/>
     <w:lsdException w:name="Placeholder Text" w:semiHidden="1"/>
     <w:lsdException w:name="No Spacing" w:uiPriority="1" w:qFormat="1"/>
     <w:lsdException w:name="Light Shading" w:uiPriority="60"/>
@@ -2340,6 +3715,37 @@
       <w:ind w:left="720"/>
       <w:contextualSpacing/>
     </w:pPr>
+  </w:style>
+  <w:style w:type="paragraph" w:styleId="BalloonText">
+    <w:name w:val="Balloon Text"/>
+    <w:basedOn w:val="Normal"/>
+    <w:link w:val="BalloonTextChar"/>
+    <w:uiPriority w:val="99"/>
+    <w:semiHidden/>
+    <w:unhideWhenUsed/>
+    <w:rsid w:val="000C0C2C"/>
+    <w:pPr>
+      <w:spacing w:after="0" w:line="240" w:lineRule="auto"/>
+    </w:pPr>
+    <w:rPr>
+      <w:rFonts w:ascii="Segoe UI" w:hAnsi="Segoe UI" w:cs="Segoe UI"/>
+      <w:sz w:val="18"/>
+      <w:szCs w:val="18"/>
+    </w:rPr>
+  </w:style>
+  <w:style w:type="character" w:customStyle="1" w:styleId="BalloonTextChar">
+    <w:name w:val="Balloon Text Char"/>
+    <w:basedOn w:val="DefaultParagraphFont"/>
+    <w:link w:val="BalloonText"/>
+    <w:uiPriority w:val="99"/>
+    <w:semiHidden/>
+    <w:rsid w:val="000C0C2C"/>
+    <w:rPr>
+      <w:rFonts w:ascii="Segoe UI" w:hAnsi="Segoe UI" w:cs="Segoe UI"/>
+      <w:sz w:val="18"/>
+      <w:szCs w:val="18"/>
+      <w:lang w:bidi="te-IN"/>
+    </w:rPr>
   </w:style>
 </w:styles>
 </file>

</xml_diff>